<commit_message>
Cambios en carpetas Models, GUI, Controllers
</commit_message>
<xml_diff>
--- a/Assets/Templates/formulario_001.docx
+++ b/Assets/Templates/formulario_001.docx
@@ -1147,6 +1147,7 @@
                 <w:bCs/>
               </w:rPr>
             </w:pPr>
+            <w:proofErr w:type="spellStart"/>
             <w:r>
               <w:rPr>
                 <w:rFonts w:cstheme="minorHAnsi"/>
@@ -1155,6 +1156,7 @@
               </w:rPr>
               <w:t>N°</w:t>
             </w:r>
+            <w:proofErr w:type="spellEnd"/>
           </w:p>
         </w:tc>
         <w:tc>
@@ -2101,7 +2103,6 @@
       </w:pPr>
     </w:p>
     <w:sectPr>
-      <w:headerReference w:type="default" r:id="rId8"/>
       <w:pgSz w:w="11906" w:h="16838"/>
       <w:pgMar w:top="1418" w:right="1247" w:bottom="1418" w:left="1247" w:header="709" w:footer="709" w:gutter="0"/>
       <w:cols w:space="708"/>
@@ -2159,307 +2160,6 @@
     </w:p>
   </w:footnote>
 </w:footnotes>
-</file>
-
-<file path=word/header1.xml><?xml version="1.0" encoding="utf-8"?>
-<w:hdr xmlns:wpc="http://schemas.microsoft.com/office/word/2010/wordprocessingCanvas" xmlns:cx="http://schemas.microsoft.com/office/drawing/2014/chartex" xmlns:cx1="http://schemas.microsoft.com/office/drawing/2015/9/8/chartex" xmlns:cx2="http://schemas.microsoft.com/office/drawing/2015/10/21/chartex" xmlns:cx3="http://schemas.microsoft.com/office/drawing/2016/5/9/chartex" xmlns:cx4="http://schemas.microsoft.com/office/drawing/2016/5/10/chartex" xmlns:cx5="http://schemas.microsoft.com/office/drawing/2016/5/11/chartex" xmlns:cx6="http://schemas.microsoft.com/office/drawing/2016/5/12/chartex" xmlns:cx7="http://schemas.microsoft.com/office/drawing/2016/5/13/chartex" xmlns:cx8="http://schemas.microsoft.com/office/drawing/2016/5/14/chartex" xmlns:mc="http://schemas.openxmlformats.org/markup-compatibility/2006" xmlns:aink="http://schemas.microsoft.com/office/drawing/2016/ink" xmlns:am3d="http://schemas.microsoft.com/office/drawing/2017/model3d" xmlns:o="urn:schemas-microsoft-com:office:office" xmlns:oel="http://schemas.microsoft.com/office/2019/extlst" xmlns:r="http://schemas.openxmlformats.org/officeDocument/2006/relationships" xmlns:m="http://schemas.openxmlformats.org/officeDocument/2006/math" xmlns:v="urn:schemas-microsoft-com:vml" xmlns:wp14="http://schemas.microsoft.com/office/word/2010/wordprocessingDrawing" xmlns:wp="http://schemas.openxmlformats.org/drawingml/2006/wordprocessingDrawing" xmlns:w10="urn:schemas-microsoft-com:office:word" xmlns:w="http://schemas.openxmlformats.org/wordprocessingml/2006/main" xmlns:w14="http://schemas.microsoft.com/office/word/2010/wordml" xmlns:w15="http://schemas.microsoft.com/office/word/2012/wordml" xmlns:w16cex="http://schemas.microsoft.com/office/word/2018/wordml/cex" xmlns:w16cid="http://schemas.microsoft.com/office/word/2016/wordml/cid" xmlns:w16="http://schemas.microsoft.com/office/word/2018/wordml" xmlns:w16du="http://schemas.microsoft.com/office/word/2023/wordml/word16du" xmlns:w16sdtdh="http://schemas.microsoft.com/office/word/2020/wordml/sdtdatahash" xmlns:w16sdtfl="http://schemas.microsoft.com/office/word/2024/wordml/sdtformatlock" xmlns:w16se="http://schemas.microsoft.com/office/word/2015/wordml/symex" xmlns:wpg="http://schemas.microsoft.com/office/word/2010/wordprocessingGroup" xmlns:wpi="http://schemas.microsoft.com/office/word/2010/wordprocessingInk" xmlns:wne="http://schemas.microsoft.com/office/word/2006/wordml" xmlns:wps="http://schemas.microsoft.com/office/word/2010/wordprocessingShape" mc:Ignorable="w14 w15 w16se w16cid w16 w16cex w16sdtdh w16sdtfl w16du wp14">
-  <w:p>
-    <w:pPr>
-      <w:pStyle w:val="Encabezado"/>
-    </w:pPr>
-    <w:r>
-      <w:rPr>
-        <w:noProof/>
-      </w:rPr>
-      <w:drawing>
-        <wp:anchor distT="0" distB="0" distL="114300" distR="114300" simplePos="0" relativeHeight="251658240" behindDoc="1" locked="0" layoutInCell="1" allowOverlap="1" wp14:anchorId="315FDF5B" wp14:editId="4EADAC70">
-          <wp:simplePos x="0" y="0"/>
-          <wp:positionH relativeFrom="margin">
-            <wp:align>left</wp:align>
-          </wp:positionH>
-          <wp:positionV relativeFrom="paragraph">
-            <wp:posOffset>-234315</wp:posOffset>
-          </wp:positionV>
-          <wp:extent cx="481965" cy="601345"/>
-          <wp:effectExtent l="0" t="0" r="0" b="8255"/>
-          <wp:wrapTight wrapText="bothSides">
-            <wp:wrapPolygon edited="0">
-              <wp:start x="1708" y="0"/>
-              <wp:lineTo x="0" y="684"/>
-              <wp:lineTo x="0" y="12317"/>
-              <wp:lineTo x="6830" y="21212"/>
-              <wp:lineTo x="7684" y="21212"/>
-              <wp:lineTo x="12806" y="21212"/>
-              <wp:lineTo x="13660" y="21212"/>
-              <wp:lineTo x="20490" y="12317"/>
-              <wp:lineTo x="20490" y="684"/>
-              <wp:lineTo x="17929" y="0"/>
-              <wp:lineTo x="1708" y="0"/>
-            </wp:wrapPolygon>
-          </wp:wrapTight>
-          <wp:docPr id="6" name="Imagen 6"/>
-          <wp:cNvGraphicFramePr>
-            <a:graphicFrameLocks xmlns:a="http://schemas.openxmlformats.org/drawingml/2006/main" noChangeAspect="1"/>
-          </wp:cNvGraphicFramePr>
-          <a:graphic xmlns:a="http://schemas.openxmlformats.org/drawingml/2006/main">
-            <a:graphicData uri="http://schemas.openxmlformats.org/drawingml/2006/picture">
-              <pic:pic xmlns:pic="http://schemas.openxmlformats.org/drawingml/2006/picture">
-                <pic:nvPicPr>
-                  <pic:cNvPr id="6" name="Imagen 6"/>
-                  <pic:cNvPicPr/>
-                </pic:nvPicPr>
-                <pic:blipFill>
-                  <a:blip r:embed="rId1">
-                    <a:extLst>
-                      <a:ext uri="{28A0092B-C50C-407E-A947-70E740481C1C}">
-                        <a14:useLocalDpi xmlns:a14="http://schemas.microsoft.com/office/drawing/2010/main" val="0"/>
-                      </a:ext>
-                    </a:extLst>
-                  </a:blip>
-                  <a:stretch>
-                    <a:fillRect/>
-                  </a:stretch>
-                </pic:blipFill>
-                <pic:spPr>
-                  <a:xfrm>
-                    <a:off x="0" y="0"/>
-                    <a:ext cx="481965" cy="601345"/>
-                  </a:xfrm>
-                  <a:prstGeom prst="rect">
-                    <a:avLst/>
-                  </a:prstGeom>
-                </pic:spPr>
-              </pic:pic>
-            </a:graphicData>
-          </a:graphic>
-          <wp14:sizeRelH relativeFrom="margin">
-            <wp14:pctWidth>0</wp14:pctWidth>
-          </wp14:sizeRelH>
-          <wp14:sizeRelV relativeFrom="margin">
-            <wp14:pctHeight>0</wp14:pctHeight>
-          </wp14:sizeRelV>
-        </wp:anchor>
-      </w:drawing>
-    </w:r>
-    <w:r>
-      <w:rPr>
-        <w:noProof/>
-      </w:rPr>
-      <w:drawing>
-        <wp:anchor distT="0" distB="0" distL="114300" distR="114300" simplePos="0" relativeHeight="251660288" behindDoc="0" locked="0" layoutInCell="1" allowOverlap="1" wp14:anchorId="6837178E" wp14:editId="2A7DCD64">
-          <wp:simplePos x="0" y="0"/>
-          <wp:positionH relativeFrom="column">
-            <wp:posOffset>5399405</wp:posOffset>
-          </wp:positionH>
-          <wp:positionV relativeFrom="paragraph">
-            <wp:posOffset>-290830</wp:posOffset>
-          </wp:positionV>
-          <wp:extent cx="782955" cy="739775"/>
-          <wp:effectExtent l="0" t="0" r="0" b="3175"/>
-          <wp:wrapSquare wrapText="bothSides"/>
-          <wp:docPr id="9" name="Imagen 9"/>
-          <wp:cNvGraphicFramePr>
-            <a:graphicFrameLocks xmlns:a="http://schemas.openxmlformats.org/drawingml/2006/main" noChangeAspect="1"/>
-          </wp:cNvGraphicFramePr>
-          <a:graphic xmlns:a="http://schemas.openxmlformats.org/drawingml/2006/main">
-            <a:graphicData uri="http://schemas.openxmlformats.org/drawingml/2006/picture">
-              <pic:pic xmlns:pic="http://schemas.openxmlformats.org/drawingml/2006/picture">
-                <pic:nvPicPr>
-                  <pic:cNvPr id="9" name="Imagen 9"/>
-                  <pic:cNvPicPr/>
-                </pic:nvPicPr>
-                <pic:blipFill>
-                  <a:blip r:embed="rId2">
-                    <a:extLst>
-                      <a:ext uri="{28A0092B-C50C-407E-A947-70E740481C1C}">
-                        <a14:useLocalDpi xmlns:a14="http://schemas.microsoft.com/office/drawing/2010/main" val="0"/>
-                      </a:ext>
-                    </a:extLst>
-                  </a:blip>
-                  <a:stretch>
-                    <a:fillRect/>
-                  </a:stretch>
-                </pic:blipFill>
-                <pic:spPr>
-                  <a:xfrm>
-                    <a:off x="0" y="0"/>
-                    <a:ext cx="782955" cy="739775"/>
-                  </a:xfrm>
-                  <a:prstGeom prst="rect">
-                    <a:avLst/>
-                  </a:prstGeom>
-                </pic:spPr>
-              </pic:pic>
-            </a:graphicData>
-          </a:graphic>
-          <wp14:sizeRelH relativeFrom="margin">
-            <wp14:pctWidth>0</wp14:pctWidth>
-          </wp14:sizeRelH>
-          <wp14:sizeRelV relativeFrom="margin">
-            <wp14:pctHeight>0</wp14:pctHeight>
-          </wp14:sizeRelV>
-        </wp:anchor>
-      </w:drawing>
-    </w:r>
-    <w:r>
-      <w:rPr>
-        <w:noProof/>
-      </w:rPr>
-      <mc:AlternateContent>
-        <mc:Choice Requires="wps">
-          <w:drawing>
-            <wp:anchor distT="0" distB="0" distL="114300" distR="114300" simplePos="0" relativeHeight="251659264" behindDoc="0" locked="0" layoutInCell="1" allowOverlap="1" wp14:anchorId="4BEF10F4" wp14:editId="2D6A4D83">
-              <wp:simplePos x="0" y="0"/>
-              <wp:positionH relativeFrom="margin">
-                <wp:align>center</wp:align>
-              </wp:positionH>
-              <wp:positionV relativeFrom="paragraph">
-                <wp:posOffset>-133177</wp:posOffset>
-              </wp:positionV>
-              <wp:extent cx="4591685" cy="431800"/>
-              <wp:effectExtent l="0" t="0" r="18415" b="25400"/>
-              <wp:wrapNone/>
-              <wp:docPr id="7" name="Rectángulo 7"/>
-              <wp:cNvGraphicFramePr/>
-              <a:graphic xmlns:a="http://schemas.openxmlformats.org/drawingml/2006/main">
-                <a:graphicData uri="http://schemas.microsoft.com/office/word/2010/wordprocessingShape">
-                  <wps:wsp>
-                    <wps:cNvSpPr/>
-                    <wps:spPr>
-                      <a:xfrm>
-                        <a:off x="0" y="0"/>
-                        <a:ext cx="4591685" cy="431800"/>
-                      </a:xfrm>
-                      <a:prstGeom prst="rect">
-                        <a:avLst/>
-                      </a:prstGeom>
-                    </wps:spPr>
-                    <wps:style>
-                      <a:lnRef idx="2">
-                        <a:schemeClr val="accent1">
-                          <a:shade val="50000"/>
-                        </a:schemeClr>
-                      </a:lnRef>
-                      <a:fillRef idx="1">
-                        <a:schemeClr val="accent1"/>
-                      </a:fillRef>
-                      <a:effectRef idx="0">
-                        <a:schemeClr val="accent1"/>
-                      </a:effectRef>
-                      <a:fontRef idx="minor">
-                        <a:schemeClr val="lt1"/>
-                      </a:fontRef>
-                    </wps:style>
-                    <wps:txbx>
-                      <w:txbxContent>
-                        <w:p>
-                          <w:pPr>
-                            <w:spacing w:after="0"/>
-                            <w:jc w:val="center"/>
-                            <w:rPr>
-                              <w:rFonts w:ascii="Arial" w:hAnsi="Arial" w:cs="Arial"/>
-                              <w:sz w:val="18"/>
-                              <w:szCs w:val="18"/>
-                            </w:rPr>
-                          </w:pPr>
-                          <w:r>
-                            <w:rPr>
-                              <w:rFonts w:ascii="Arial" w:hAnsi="Arial" w:cs="Arial"/>
-                              <w:sz w:val="18"/>
-                              <w:szCs w:val="18"/>
-                            </w:rPr>
-                            <w:t>LINEAMIENTOS PARA LA CERTIFICACIÓN DE PUNTOS GEODÉSICOS</w:t>
-                          </w:r>
-                        </w:p>
-                        <w:p>
-                          <w:pPr>
-                            <w:spacing w:after="0"/>
-                            <w:jc w:val="center"/>
-                            <w:rPr>
-                              <w:rFonts w:ascii="Arial" w:hAnsi="Arial" w:cs="Arial"/>
-                              <w:sz w:val="18"/>
-                              <w:szCs w:val="18"/>
-                            </w:rPr>
-                          </w:pPr>
-                          <w:r>
-                            <w:rPr>
-                              <w:rFonts w:ascii="Arial" w:hAnsi="Arial" w:cs="Arial"/>
-                              <w:sz w:val="18"/>
-                              <w:szCs w:val="18"/>
-                            </w:rPr>
-                            <w:t>DE ORDEN “A”, “B” Y “C”.</w:t>
-                          </w:r>
-                        </w:p>
-                      </w:txbxContent>
-                    </wps:txbx>
-                    <wps:bodyPr rot="0" spcFirstLastPara="0" vertOverflow="overflow" horzOverflow="overflow" vert="horz" wrap="square" lIns="91440" tIns="45720" rIns="91440" bIns="45720" numCol="1" spcCol="0" rtlCol="0" fromWordArt="0" anchor="ctr" anchorCtr="0" forceAA="0" compatLnSpc="1">
-                      <a:prstTxWarp prst="textNoShape">
-                        <a:avLst/>
-                      </a:prstTxWarp>
-                      <a:noAutofit/>
-                    </wps:bodyPr>
-                  </wps:wsp>
-                </a:graphicData>
-              </a:graphic>
-              <wp14:sizeRelV relativeFrom="margin">
-                <wp14:pctHeight>0</wp14:pctHeight>
-              </wp14:sizeRelV>
-            </wp:anchor>
-          </w:drawing>
-        </mc:Choice>
-        <mc:Fallback>
-          <w:pict>
-            <v:rect w14:anchorId="4BEF10F4" id="Rectángulo 7" o:spid="_x0000_s1026" style="position:absolute;margin-left:0;margin-top:-10.5pt;width:361.55pt;height:34pt;z-index:251659264;visibility:visible;mso-wrap-style:square;mso-height-percent:0;mso-wrap-distance-left:9pt;mso-wrap-distance-top:0;mso-wrap-distance-right:9pt;mso-wrap-distance-bottom:0;mso-position-horizontal:center;mso-position-horizontal-relative:margin;mso-position-vertical:absolute;mso-position-vertical-relative:text;mso-height-percent:0;mso-height-relative:margin;v-text-anchor:middle" o:gfxdata="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" fillcolor="#4472c4 [3204]" strokecolor="#1f3763 [1604]" strokeweight="1pt">
-              <v:textbox>
-                <w:txbxContent>
-                  <w:p>
-                    <w:pPr>
-                      <w:spacing w:after="0"/>
-                      <w:jc w:val="center"/>
-                      <w:rPr>
-                        <w:rFonts w:ascii="Arial" w:hAnsi="Arial" w:cs="Arial"/>
-                        <w:sz w:val="18"/>
-                        <w:szCs w:val="18"/>
-                      </w:rPr>
-                    </w:pPr>
-                    <w:r>
-                      <w:rPr>
-                        <w:rFonts w:ascii="Arial" w:hAnsi="Arial" w:cs="Arial"/>
-                        <w:sz w:val="18"/>
-                        <w:szCs w:val="18"/>
-                      </w:rPr>
-                      <w:t>LINEAMIENTOS PARA LA CERTIFICACIÓN DE PUNTOS GEODÉSICOS</w:t>
-                    </w:r>
-                  </w:p>
-                  <w:p>
-                    <w:pPr>
-                      <w:spacing w:after="0"/>
-                      <w:jc w:val="center"/>
-                      <w:rPr>
-                        <w:rFonts w:ascii="Arial" w:hAnsi="Arial" w:cs="Arial"/>
-                        <w:sz w:val="18"/>
-                        <w:szCs w:val="18"/>
-                      </w:rPr>
-                    </w:pPr>
-                    <w:r>
-                      <w:rPr>
-                        <w:rFonts w:ascii="Arial" w:hAnsi="Arial" w:cs="Arial"/>
-                        <w:sz w:val="18"/>
-                        <w:szCs w:val="18"/>
-                      </w:rPr>
-                      <w:t>DE ORDEN “A”, “B” Y “C”.</w:t>
-                    </w:r>
-                  </w:p>
-                </w:txbxContent>
-              </v:textbox>
-              <w10:wrap anchorx="margin"/>
-            </v:rect>
-          </w:pict>
-        </mc:Fallback>
-      </mc:AlternateContent>
-    </w:r>
-  </w:p>
-</w:hdr>
 </file>
 
 <file path=word/numbering.xml><?xml version="1.0" encoding="utf-8"?>

</xml_diff>